<commit_message>
Changed LR1 and LR2
</commit_message>
<xml_diff>
--- a/LR2/96.docx
+++ b/LR2/96.docx
@@ -246,7 +246,27 @@
           <w:szCs w:val="28"/>
           <w:lang w:eastAsia="ru-RU"/>
         </w:rPr>
-        <w:t xml:space="preserve">Он сказал: «Источник </w:t>
+        <w:t xml:space="preserve">Он сказал: </w:t>
+      </w:r>
+      <w:r>
+        <w:rPr>
+          <w:rFonts w:ascii="Times New Roman" w:eastAsia="Times New Roman" w:hAnsi="Times New Roman" w:cs="Times New Roman"/>
+          <w:color w:val="000000"/>
+          <w:sz w:val="28"/>
+          <w:szCs w:val="28"/>
+          <w:lang w:eastAsia="ru-RU"/>
+        </w:rPr>
+        <w:t>«</w:t>
+      </w:r>
+      <w:r>
+        <w:rPr>
+          <w:rFonts w:ascii="Times New Roman" w:eastAsia="Times New Roman" w:hAnsi="Times New Roman" w:cs="Times New Roman"/>
+          <w:color w:val="000000"/>
+          <w:sz w:val="28"/>
+          <w:szCs w:val="28"/>
+          <w:lang w:eastAsia="ru-RU"/>
+        </w:rPr>
+        <w:t xml:space="preserve">Источник </w:t>
       </w:r>
       <w:proofErr w:type="spellStart"/>
       <w:r>
@@ -268,7 +288,17 @@
           <w:szCs w:val="28"/>
           <w:lang w:eastAsia="ru-RU"/>
         </w:rPr>
-        <w:t>»?</w:t>
+        <w:t>»</w:t>
+      </w:r>
+      <w:r>
+        <w:rPr>
+          <w:rFonts w:ascii="Times New Roman" w:eastAsia="Times New Roman" w:hAnsi="Times New Roman" w:cs="Times New Roman"/>
+          <w:color w:val="000000"/>
+          <w:sz w:val="28"/>
+          <w:szCs w:val="28"/>
+          <w:lang w:eastAsia="ru-RU"/>
+        </w:rPr>
+        <w:t>?</w:t>
       </w:r>
     </w:p>
     <w:p>
@@ -400,6 +430,7 @@
           <w:lang w:eastAsia="ru-RU"/>
         </w:rPr>
       </w:pPr>
+      <w:proofErr w:type="gramStart"/>
       <w:r>
         <w:rPr>
           <w:rFonts w:ascii="Times New Roman" w:eastAsia="Times New Roman" w:hAnsi="Times New Roman" w:cs="Times New Roman"/>
@@ -420,6 +451,7 @@
         </w:rPr>
         <w:t xml:space="preserve"> </w:t>
       </w:r>
+      <w:proofErr w:type="gramEnd"/>
       <w:r>
         <w:rPr>
           <w:rFonts w:ascii="Times New Roman" w:eastAsia="Times New Roman" w:hAnsi="Times New Roman" w:cs="Times New Roman"/>

</xml_diff>